<commit_message>
Uploaded meeting minutes for 24.10.18
</commit_message>
<xml_diff>
--- a/Meeting Minutes/2018.10.23 - Continued design meeting in labs.docx
+++ b/Meeting Minutes/2018.10.23 - Continued design meeting in labs.docx
@@ -2581,6 +2581,43 @@
           <w:lang w:val="en-GB"/>
         </w:rPr>
       </w:pPr>
+      <w:bookmarkStart w:id="0" w:name="_GoBack"/>
+      <w:r>
+        <w:rPr>
+          <w:lang w:val="en-GB"/>
+        </w:rPr>
+        <w:t>Our meeting with Dave Pimm has been scheduled for Monday 29</w:t>
+      </w:r>
+      <w:r>
+        <w:rPr>
+          <w:vertAlign w:val="superscript"/>
+          <w:lang w:val="en-GB"/>
+        </w:rPr>
+        <w:t>th</w:t>
+      </w:r>
+      <w:r>
+        <w:rPr>
+          <w:lang w:val="en-GB"/>
+        </w:rPr>
+        <w:t xml:space="preserve"> October, so the task for this week has been amended to perform some reading and research.</w:t>
+      </w:r>
+    </w:p>
+    <w:bookmarkEnd w:id="0"/>
+    <w:p>
+      <w:pPr>
+        <w:pStyle w:val="NoSpacing"/>
+        <w:rPr>
+          <w:lang w:val="en-GB"/>
+        </w:rPr>
+      </w:pPr>
+    </w:p>
+    <w:p>
+      <w:pPr>
+        <w:pStyle w:val="NoSpacing"/>
+        <w:rPr>
+          <w:lang w:val="en-GB"/>
+        </w:rPr>
+      </w:pPr>
       <w:r>
         <w:rPr>
           <w:lang w:val="en-GB"/>
@@ -2634,8 +2671,6 @@
         </w:rPr>
         <w:t xml:space="preserve"> Rob Kurta at 12:00PM</w:t>
       </w:r>
-      <w:bookmarkStart w:id="0" w:name="_GoBack"/>
-      <w:bookmarkEnd w:id="0"/>
     </w:p>
     <w:p>
       <w:pPr>
@@ -2891,7 +2926,7 @@
         <w:rPr>
           <w:b/>
         </w:rPr>
-        <w:t>Meet with Dave Pimm (1h)</w:t>
+        <w:t>TASK AMENDED: Extract relevant information from 'The Art of Game Design' by Jesse Schell</w:t>
       </w:r>
     </w:p>
     <w:p>
@@ -2900,7 +2935,7 @@
         <w:ind w:left="720"/>
       </w:pPr>
       <w:r>
-        <w:t>Meet with Dave to discuss some of the design choices we have made in the game from the theory we have researched.</w:t>
+        <w:t>Read through ‘The Art of Game Design’ and find any relevant information to our game and bring along to the next team meeting.</w:t>
       </w:r>
     </w:p>
     <w:p>
@@ -2986,9 +3021,9 @@
     <w:p>
       <w:pPr>
         <w:pStyle w:val="NoSpacing"/>
-        <w:rPr>
-          <w:b/>
-          <w:lang w:val="en-GB"/>
+        <w:ind w:left="720"/>
+        <w:rPr>
+          <w:color w:val="404040" w:themeColor="text1" w:themeTint="BF"/>
         </w:rPr>
       </w:pPr>
     </w:p>
@@ -3204,6 +3239,7 @@
           <w:color w:val="404040" w:themeColor="text1" w:themeTint="BF"/>
           <w:sz w:val="20"/>
         </w:rPr>
+        <w:lastRenderedPageBreak/>
         <w:t>Meet with Rob to discuss some of the design choices we have made in the game from the theory we have researched.</w:t>
       </w:r>
     </w:p>
@@ -3222,17 +3258,19 @@
         <w:rPr>
           <w:b/>
         </w:rPr>
-        <w:t>Meet with Dave Pimm (1h)</w:t>
+        <w:t>TASK AMENDED: Read 'Smart Depth' as suggested by Rob Kurta</w:t>
       </w:r>
     </w:p>
     <w:p>
       <w:pPr>
         <w:pStyle w:val="NoSpacing"/>
         <w:ind w:left="720"/>
-      </w:pPr>
-      <w:r>
-        <w:lastRenderedPageBreak/>
-        <w:t>Meet with Dave to discuss some of the design choices we have made in the game from the theory we have researched.</w:t>
+        <w:rPr>
+          <w:b/>
+        </w:rPr>
+      </w:pPr>
+      <w:r>
+        <w:t>Read through the ‘Smart Depth’ article and find any relevant information to our game and bring along to the next team meeting.</w:t>
       </w:r>
     </w:p>
     <w:p>
@@ -3302,9 +3340,6 @@
       <w:pPr>
         <w:pStyle w:val="NoSpacing"/>
         <w:ind w:left="720"/>
-        <w:rPr>
-          <w:color w:val="404040" w:themeColor="text1" w:themeTint="BF"/>
-        </w:rPr>
       </w:pPr>
       <w:r>
         <w:t xml:space="preserve">Write a risk assessment showing the risks involved with the project and how the team aims to mitigate them and send to Dan </w:t>
@@ -3319,6 +3354,107 @@
       <w:pPr>
         <w:pStyle w:val="NoSpacing"/>
         <w:ind w:left="720"/>
+      </w:pPr>
+    </w:p>
+    <w:p>
+      <w:pPr>
+        <w:pStyle w:val="NoSpacing"/>
+        <w:rPr>
+          <w:b/>
+        </w:rPr>
+      </w:pPr>
+      <w:r>
+        <w:rPr>
+          <w:b/>
+        </w:rPr>
+        <w:t>Amended Tasks:</w:t>
+      </w:r>
+    </w:p>
+    <w:p>
+      <w:pPr>
+        <w:pStyle w:val="NoSpacing"/>
+      </w:pPr>
+      <w:r>
+        <w:rPr>
+          <w:b/>
+        </w:rPr>
+        <w:t>Tom:</w:t>
+      </w:r>
+    </w:p>
+    <w:p>
+      <w:pPr>
+        <w:pStyle w:val="NoSpacing"/>
+        <w:numPr>
+          <w:ilvl w:val="0"/>
+          <w:numId w:val="7"/>
+        </w:numPr>
+        <w:rPr>
+          <w:b/>
+        </w:rPr>
+      </w:pPr>
+      <w:r>
+        <w:rPr>
+          <w:b/>
+        </w:rPr>
+        <w:t>Meet with Dave Pimm (1h)</w:t>
+      </w:r>
+    </w:p>
+    <w:p>
+      <w:pPr>
+        <w:pStyle w:val="NoSpacing"/>
+        <w:ind w:left="720"/>
+      </w:pPr>
+      <w:r>
+        <w:t>Meet with Dave to discuss some of the design choices we have made in the game from the theory we have researched.</w:t>
+      </w:r>
+    </w:p>
+    <w:p>
+      <w:pPr>
+        <w:pStyle w:val="NoSpacing"/>
+        <w:ind w:left="720"/>
+        <w:jc w:val="center"/>
+        <w:rPr>
+          <w:b/>
+          <w:u w:val="single"/>
+        </w:rPr>
+      </w:pPr>
+    </w:p>
+    <w:p>
+      <w:pPr>
+        <w:pStyle w:val="NoSpacing"/>
+        <w:rPr>
+          <w:b/>
+        </w:rPr>
+      </w:pPr>
+      <w:r>
+        <w:rPr>
+          <w:b/>
+        </w:rPr>
+        <w:t>Henry:</w:t>
+      </w:r>
+    </w:p>
+    <w:p>
+      <w:pPr>
+        <w:pStyle w:val="NoSpacing"/>
+        <w:numPr>
+          <w:ilvl w:val="0"/>
+          <w:numId w:val="7"/>
+        </w:numPr>
+        <w:rPr>
+          <w:b/>
+        </w:rPr>
+      </w:pPr>
+      <w:r>
+        <w:rPr>
+          <w:b/>
+        </w:rPr>
+        <w:t>Meet with Dave Pimm (1h)</w:t>
+      </w:r>
+    </w:p>
+    <w:p>
+      <w:pPr>
+        <w:pStyle w:val="NoSpacing"/>
+        <w:ind w:left="720"/>
         <w:rPr>
           <w:b/>
           <w:i/>
@@ -3326,6 +3462,9 @@
           <w:lang w:val="en-GB"/>
         </w:rPr>
       </w:pPr>
+      <w:r>
+        <w:t>Meet with Dave to discuss some of the design choices we have made in the game from the theory we have researched.</w:t>
+      </w:r>
     </w:p>
     <w:p>
       <w:pPr>

</xml_diff>